<commit_message>
Add how to start ResInsight
</commit_message>
<xml_diff>
--- a/documents/ResInsight User Course Preparations 2022.docx
+++ b/documents/ResInsight User Course Preparations 2022.docx
@@ -465,16 +465,10 @@
         <w:t>Test models used in tutorials are</w:t>
       </w:r>
       <w:r>
-        <w:t xml:space="preserve"> </w:t>
+        <w:t xml:space="preserve"> available at the folder</w:t>
       </w:r>
       <w:r>
-        <w:t>available at the folder</w:t>
-      </w:r>
-      <w:r>
-        <w:t xml:space="preserve"> </w:t>
-      </w:r>
-      <w:r>
-        <w:t>“/project/res/share/</w:t>
+        <w:t xml:space="preserve"> “/project/res/share/</w:t>
       </w:r>
       <w:proofErr w:type="spellStart"/>
       <w:r>
@@ -722,6 +716,49 @@
           <w:bCs/>
         </w:rPr>
       </w:pPr>
+    </w:p>
+    <w:p>
+      <w:pPr>
+        <w:rPr>
+          <w:b/>
+          <w:bCs/>
+        </w:rPr>
+      </w:pPr>
+      <w:r>
+        <w:rPr>
+          <w:b/>
+          <w:bCs/>
+        </w:rPr>
+        <w:t>Start the ResInsight application</w:t>
+      </w:r>
+    </w:p>
+    <w:p>
+      <w:r>
+        <w:t xml:space="preserve">In a command shell, type the following text and press </w:t>
+      </w:r>
+      <w:r>
+        <w:rPr>
+          <w:b/>
+          <w:bCs/>
+        </w:rPr>
+        <w:t>Enter</w:t>
+      </w:r>
+    </w:p>
+    <w:p>
+      <w:pPr>
+        <w:ind w:firstLine="720"/>
+        <w:rPr>
+          <w:rFonts w:ascii="Courier New" w:hAnsi="Courier New" w:cs="Courier New"/>
+        </w:rPr>
+      </w:pPr>
+      <w:proofErr w:type="spellStart"/>
+      <w:r>
+        <w:rPr>
+          <w:rFonts w:ascii="Courier New" w:hAnsi="Courier New" w:cs="Courier New"/>
+        </w:rPr>
+        <w:t>resinsight</w:t>
+      </w:r>
+      <w:proofErr w:type="spellEnd"/>
     </w:p>
     <w:sectPr>
       <w:type w:val="continuous"/>

</xml_diff>